<commit_message>
remove figures from main text for gcb submission
</commit_message>
<xml_diff>
--- a/text/GCB/Accepted/v5_GCB_MS-Lindmark-etal-2021-Optimum-growth-temperature-declines-with-body-size-within-fish-species.docx
+++ b/text/GCB/Accepted/v5_GCB_MS-Lindmark-etal-2021-Optimum-growth-temperature-declines-with-body-size-within-fish-species.docx
@@ -18316,27 +18316,18 @@
         </w:rPr>
       </w:pPr>
       <w:r>
-        <w:rPr>
-          <w:lang w:val="sv-SE"/>
-        </w:rPr>
         <w:t xml:space="preserve"> </w:t>
       </w:r>
       <w:r>
         <w:fldChar w:fldCharType="begin"/>
       </w:r>
       <w:r>
-        <w:rPr>
-          <w:lang w:val="sv-SE"/>
-        </w:rPr>
         <w:instrText xml:space="preserve"> ADDIN ZOTERO_BIBL {"uncited":[],"omitted":[],"custom":[]} CSL_BIBLIOGRAPHY </w:instrText>
       </w:r>
       <w:r>
         <w:fldChar w:fldCharType="separate"/>
       </w:r>
       <w:r>
-        <w:rPr>
-          <w:lang w:val="sv-SE"/>
-        </w:rPr>
         <w:t xml:space="preserve">Andersen, K. H., Beyer, J. E., &amp; Lundberg, P. (2009). </w:t>
       </w:r>
       <w:r>
@@ -23349,71 +23340,16 @@
           <w:szCs w:val="28"/>
         </w:rPr>
         <w:lastRenderedPageBreak/>
-        <w:t>Figures</w:t>
-      </w:r>
-    </w:p>
-    <w:p>
-      <w:pPr>
-        <w:spacing w:line="480" w:lineRule="auto"/>
-        <w:contextualSpacing/>
-        <w:jc w:val="center"/>
-        <w:rPr>
-          <w:rFonts w:eastAsiaTheme="minorEastAsia" w:cstheme="minorHAnsi"/>
-        </w:rPr>
-      </w:pPr>
-      <w:r>
-        <w:rPr>
-          <w:rFonts w:eastAsiaTheme="minorEastAsia" w:cstheme="minorHAnsi"/>
-          <w:noProof/>
-        </w:rPr>
-        <w:drawing>
-          <wp:inline distT="0" distB="0" distL="0" distR="0" wp14:anchorId="697DFBE8" wp14:editId="0EB850FC">
-            <wp:extent cx="5943040" cy="5678129"/>
-            <wp:effectExtent l="0" t="0" r="635" b="0"/>
-            <wp:docPr id="3" name="Picture 3" descr="Graphical user interface, chart&#10;&#10;Description automatically generated"/>
-            <wp:cNvGraphicFramePr>
-              <a:graphicFrameLocks xmlns:a="http://schemas.openxmlformats.org/drawingml/2006/main" noChangeAspect="1"/>
-            </wp:cNvGraphicFramePr>
-            <a:graphic xmlns:a="http://schemas.openxmlformats.org/drawingml/2006/main">
-              <a:graphicData uri="http://schemas.openxmlformats.org/drawingml/2006/picture">
-                <pic:pic xmlns:pic="http://schemas.openxmlformats.org/drawingml/2006/picture">
-                  <pic:nvPicPr>
-                    <pic:cNvPr id="3" name="Picture 3" descr="Graphical user interface, chart&#10;&#10;Description automatically generated"/>
-                    <pic:cNvPicPr/>
-                  </pic:nvPicPr>
-                  <pic:blipFill rotWithShape="1">
-                    <a:blip r:embed="rId9" cstate="print">
-                      <a:extLst>
-                        <a:ext uri="{28A0092B-C50C-407E-A947-70E740481C1C}">
-                          <a14:useLocalDpi xmlns:a14="http://schemas.microsoft.com/office/drawing/2010/main" val="0"/>
-                        </a:ext>
-                      </a:extLst>
-                    </a:blip>
-                    <a:srcRect t="1241" b="3216"/>
-                    <a:stretch/>
-                  </pic:blipFill>
-                  <pic:spPr bwMode="auto">
-                    <a:xfrm>
-                      <a:off x="0" y="0"/>
-                      <a:ext cx="5943600" cy="5678664"/>
-                    </a:xfrm>
-                    <a:prstGeom prst="rect">
-                      <a:avLst/>
-                    </a:prstGeom>
-                    <a:ln>
-                      <a:noFill/>
-                    </a:ln>
-                    <a:extLst>
-                      <a:ext uri="{53640926-AAD7-44D8-BBD7-CCE9431645EC}">
-                        <a14:shadowObscured xmlns:a14="http://schemas.microsoft.com/office/drawing/2010/main"/>
-                      </a:ext>
-                    </a:extLst>
-                  </pic:spPr>
-                </pic:pic>
-              </a:graphicData>
-            </a:graphic>
-          </wp:inline>
-        </w:drawing>
+        <w:t>Figure</w:t>
+      </w:r>
+      <w:r>
+        <w:rPr>
+          <w:rFonts w:cstheme="minorHAnsi"/>
+          <w:b/>
+          <w:sz w:val="28"/>
+          <w:szCs w:val="28"/>
+        </w:rPr>
+        <w:t xml:space="preserve"> legends</w:t>
       </w:r>
     </w:p>
     <w:p>
@@ -23421,11 +23357,6 @@
         <w:spacing w:line="480" w:lineRule="auto"/>
         <w:contextualSpacing/>
         <w:jc w:val="both"/>
-        <w:rPr>
-          <w:rFonts w:cstheme="minorHAnsi"/>
-          <w:i/>
-          <w:iCs/>
-        </w:rPr>
       </w:pPr>
       <w:r>
         <w:rPr>
@@ -23647,16 +23578,7 @@
           <w:i/>
           <w:iCs/>
         </w:rPr>
-        <w:t xml:space="preserve">correspond to 80% and 95% credible </w:t>
-      </w:r>
-      <w:r>
-        <w:rPr>
-          <w:rFonts w:cstheme="minorHAnsi"/>
-          <w:i/>
-          <w:iCs/>
-        </w:rPr>
-        <w:lastRenderedPageBreak/>
-        <w:t>intervals. Species are grouped by color (legend not shown, n=20 for consumption and n=34 for metabolism, respectively). C) Global and species-level effects of mass and temperature on maximum consumption rate and metabolic rate. Horizontal lines show the posterior medians of the global mass exponents</w:t>
+        <w:t>correspond to 80% and 95% credible intervals. Species are grouped by color (legend not shown, n=20 for consumption and n=34 for metabolism, respectively). C) Global and species-level effects of mass and temperature on maximum consumption rate and metabolic rate. Horizontal lines show the posterior medians of the global mass exponents</w:t>
       </w:r>
       <w:r>
         <w:rPr>
@@ -23868,324 +23790,13 @@
         </w:rPr>
         <w:t>. Points and triangles show the posterior medians for each species-level coefficient (for maximum consumption rate and metabolic rate, respectively), and the vertical bars show their 80% and 95% credible interval.</w:t>
       </w:r>
-      <w:r>
-        <w:br w:type="page"/>
-      </w:r>
-    </w:p>
-    <w:p>
-      <w:pPr>
-        <w:spacing w:line="480" w:lineRule="auto"/>
-        <w:contextualSpacing/>
-        <w:jc w:val="center"/>
-        <w:rPr>
-          <w:rFonts w:cstheme="minorHAnsi"/>
-          <w:i/>
-        </w:rPr>
-      </w:pPr>
-      <w:r>
-        <w:rPr>
-          <w:rFonts w:cstheme="minorHAnsi"/>
-          <w:i/>
-          <w:noProof/>
-          <w:lang w:val="sv-SE" w:eastAsia="sv-SE"/>
-        </w:rPr>
-        <w:lastRenderedPageBreak/>
-        <w:drawing>
-          <wp:inline distT="0" distB="0" distL="0" distR="0" wp14:anchorId="79249380" wp14:editId="7AE899D9">
-            <wp:extent cx="3229042" cy="3244132"/>
-            <wp:effectExtent l="0" t="0" r="0" b="0"/>
-            <wp:docPr id="6" name="Picture 6" descr="Chart&#10;&#10;Description automatically generated"/>
-            <wp:cNvGraphicFramePr>
-              <a:graphicFrameLocks xmlns:a="http://schemas.openxmlformats.org/drawingml/2006/main" noChangeAspect="1"/>
-            </wp:cNvGraphicFramePr>
-            <a:graphic xmlns:a="http://schemas.openxmlformats.org/drawingml/2006/main">
-              <a:graphicData uri="http://schemas.openxmlformats.org/drawingml/2006/picture">
-                <pic:pic xmlns:pic="http://schemas.openxmlformats.org/drawingml/2006/picture">
-                  <pic:nvPicPr>
-                    <pic:cNvPr id="6" name="Picture 6" descr="Chart&#10;&#10;Description automatically generated"/>
-                    <pic:cNvPicPr/>
-                  </pic:nvPicPr>
-                  <pic:blipFill rotWithShape="1">
-                    <a:blip r:embed="rId10" cstate="print">
-                      <a:extLst>
-                        <a:ext uri="{28A0092B-C50C-407E-A947-70E740481C1C}">
-                          <a14:useLocalDpi xmlns:a14="http://schemas.microsoft.com/office/drawing/2010/main" val="0"/>
-                        </a:ext>
-                      </a:extLst>
-                    </a:blip>
-                    <a:srcRect l="2863" t="2423" r="2844" b="2844"/>
-                    <a:stretch/>
-                  </pic:blipFill>
-                  <pic:spPr bwMode="auto">
-                    <a:xfrm>
-                      <a:off x="0" y="0"/>
-                      <a:ext cx="3247758" cy="3262935"/>
-                    </a:xfrm>
-                    <a:prstGeom prst="rect">
-                      <a:avLst/>
-                    </a:prstGeom>
-                    <a:ln>
-                      <a:noFill/>
-                    </a:ln>
-                    <a:extLst>
-                      <a:ext uri="{53640926-AAD7-44D8-BBD7-CCE9431645EC}">
-                        <a14:shadowObscured xmlns:a14="http://schemas.microsoft.com/office/drawing/2010/main"/>
-                      </a:ext>
-                    </a:extLst>
-                  </pic:spPr>
-                </pic:pic>
-              </a:graphicData>
-            </a:graphic>
-          </wp:inline>
-        </w:drawing>
-      </w:r>
     </w:p>
     <w:p>
       <w:pPr>
         <w:spacing w:line="480" w:lineRule="auto"/>
         <w:contextualSpacing/>
         <w:jc w:val="both"/>
-        <w:rPr>
-          <w:rFonts w:cstheme="minorHAnsi"/>
-          <w:i/>
-          <w:iCs/>
-        </w:rPr>
-      </w:pPr>
-      <w:r>
-        <w:rPr>
-          <w:rFonts w:cstheme="minorHAnsi"/>
-          <w:b/>
-          <w:bCs/>
-        </w:rPr>
-        <w:t xml:space="preserve">Figure 2. </w:t>
-      </w:r>
-      <w:r>
-        <w:rPr>
-          <w:i/>
-          <w:iCs/>
-        </w:rPr>
-        <w:t>Mass-</w:t>
-      </w:r>
-      <w:r>
-        <w:rPr>
-          <w:i/>
-          <w:iCs/>
-        </w:rPr>
-        <w:t>corrected</w:t>
-      </w:r>
-      <w:r>
-        <w:rPr>
-          <w:i/>
-          <w:iCs/>
-        </w:rPr>
-        <w:t xml:space="preserve"> </w:t>
-      </w:r>
-      <w:r>
-        <w:rPr>
-          <w:i/>
-          <w:iCs/>
-        </w:rPr>
-        <w:t xml:space="preserve">maximum consumption rate increases until a maximum is reached, after which it declines steeper than the initial rate of increase. Maximum consumption rates are relative to the average maximum consumption rates within species and temperature is the difference between the experimental temperature and the temperature where maximum consumption peaks (also by species). </w:t>
-      </w:r>
-      <w:r>
-        <w:rPr>
-          <w:i/>
-          <w:iCs/>
-        </w:rPr>
-        <w:t xml:space="preserve">The black line </w:t>
-      </w:r>
-      <w:r>
-        <w:rPr>
-          <w:i/>
-          <w:iCs/>
-        </w:rPr>
-        <w:t>show</w:t>
-      </w:r>
-      <w:r>
-        <w:rPr>
-          <w:i/>
-          <w:iCs/>
-        </w:rPr>
-        <w:t xml:space="preserve">s the </w:t>
-      </w:r>
-      <w:r>
-        <w:rPr>
-          <w:i/>
-          <w:iCs/>
-        </w:rPr>
-        <w:t>posterior median of predictions from the Sharpe-Schoolfield model</w:t>
-      </w:r>
-      <w:r>
-        <w:rPr>
-          <w:i/>
-          <w:iCs/>
-        </w:rPr>
-        <w:t>. Gray</w:t>
-      </w:r>
-      <w:r>
-        <w:rPr>
-          <w:rFonts w:cstheme="minorHAnsi"/>
-          <w:i/>
-        </w:rPr>
-        <w:t xml:space="preserve"> </w:t>
-      </w:r>
-      <w:r>
-        <w:rPr>
-          <w:rFonts w:cstheme="minorHAnsi"/>
-          <w:i/>
-          <w:iCs/>
-        </w:rPr>
-        <w:t xml:space="preserve">bands </w:t>
-      </w:r>
-      <w:r>
-        <w:rPr>
-          <w:rFonts w:cstheme="minorHAnsi"/>
-          <w:i/>
-          <w:iCs/>
-        </w:rPr>
-        <w:t>correspond to 80% and 95% credible intervals</w:t>
-      </w:r>
-      <w:r>
-        <w:rPr>
-          <w:i/>
-          <w:iCs/>
-        </w:rPr>
-        <w:t>. Colors indicate species.</w:t>
-      </w:r>
-    </w:p>
-    <w:p>
-      <w:pPr>
-        <w:spacing w:line="480" w:lineRule="auto"/>
-        <w:contextualSpacing/>
-        <w:jc w:val="center"/>
-        <w:rPr>
-          <w:noProof/>
-        </w:rPr>
-      </w:pPr>
-    </w:p>
-    <w:p>
-      <w:pPr>
-        <w:spacing w:line="480" w:lineRule="auto"/>
-        <w:contextualSpacing/>
-        <w:jc w:val="center"/>
-        <w:rPr>
-          <w:noProof/>
-        </w:rPr>
-      </w:pPr>
-    </w:p>
-    <w:p>
-      <w:pPr>
-        <w:spacing w:line="480" w:lineRule="auto"/>
-        <w:contextualSpacing/>
-        <w:jc w:val="center"/>
-        <w:rPr>
-          <w:noProof/>
-        </w:rPr>
-      </w:pPr>
-    </w:p>
-    <w:p>
-      <w:pPr>
-        <w:spacing w:line="480" w:lineRule="auto"/>
-        <w:contextualSpacing/>
-        <w:jc w:val="center"/>
-        <w:rPr>
-          <w:noProof/>
-        </w:rPr>
-      </w:pPr>
-    </w:p>
-    <w:p>
-      <w:pPr>
-        <w:spacing w:line="480" w:lineRule="auto"/>
-        <w:contextualSpacing/>
-        <w:jc w:val="center"/>
-        <w:rPr>
-          <w:noProof/>
-        </w:rPr>
-      </w:pPr>
-    </w:p>
-    <w:p>
-      <w:pPr>
-        <w:spacing w:line="480" w:lineRule="auto"/>
-        <w:contextualSpacing/>
-        <w:jc w:val="center"/>
-        <w:rPr>
-          <w:noProof/>
-        </w:rPr>
-      </w:pPr>
-    </w:p>
-    <w:p>
-      <w:pPr>
-        <w:spacing w:line="480" w:lineRule="auto"/>
-        <w:contextualSpacing/>
-        <w:jc w:val="center"/>
-        <w:rPr>
-          <w:noProof/>
-        </w:rPr>
-      </w:pPr>
-    </w:p>
-    <w:p>
-      <w:pPr>
-        <w:spacing w:line="480" w:lineRule="auto"/>
-        <w:contextualSpacing/>
-        <w:jc w:val="center"/>
-        <w:rPr>
-          <w:noProof/>
-        </w:rPr>
-      </w:pPr>
-      <w:r>
-        <w:rPr>
-          <w:noProof/>
-        </w:rPr>
-        <w:lastRenderedPageBreak/>
-        <w:drawing>
-          <wp:inline distT="0" distB="0" distL="0" distR="0" wp14:anchorId="1D3AFA0F" wp14:editId="462ACA7E">
-            <wp:extent cx="5942682" cy="1991032"/>
-            <wp:effectExtent l="0" t="0" r="1270" b="3175"/>
-            <wp:docPr id="4" name="Picture 4" descr="Diagram&#10;&#10;Description automatically generated"/>
-            <wp:cNvGraphicFramePr>
-              <a:graphicFrameLocks xmlns:a="http://schemas.openxmlformats.org/drawingml/2006/main" noChangeAspect="1"/>
-            </wp:cNvGraphicFramePr>
-            <a:graphic xmlns:a="http://schemas.openxmlformats.org/drawingml/2006/main">
-              <a:graphicData uri="http://schemas.openxmlformats.org/drawingml/2006/picture">
-                <pic:pic xmlns:pic="http://schemas.openxmlformats.org/drawingml/2006/picture">
-                  <pic:nvPicPr>
-                    <pic:cNvPr id="4" name="Picture 4" descr="Diagram&#10;&#10;Description automatically generated"/>
-                    <pic:cNvPicPr/>
-                  </pic:nvPicPr>
-                  <pic:blipFill rotWithShape="1">
-                    <a:blip r:embed="rId11" cstate="print">
-                      <a:extLst>
-                        <a:ext uri="{28A0092B-C50C-407E-A947-70E740481C1C}">
-                          <a14:useLocalDpi xmlns:a14="http://schemas.microsoft.com/office/drawing/2010/main" val="0"/>
-                        </a:ext>
-                      </a:extLst>
-                    </a:blip>
-                    <a:srcRect t="33003" b="33493"/>
-                    <a:stretch/>
-                  </pic:blipFill>
-                  <pic:spPr bwMode="auto">
-                    <a:xfrm>
-                      <a:off x="0" y="0"/>
-                      <a:ext cx="5943600" cy="1991340"/>
-                    </a:xfrm>
-                    <a:prstGeom prst="rect">
-                      <a:avLst/>
-                    </a:prstGeom>
-                    <a:ln>
-                      <a:noFill/>
-                    </a:ln>
-                    <a:extLst>
-                      <a:ext uri="{53640926-AAD7-44D8-BBD7-CCE9431645EC}">
-                        <a14:shadowObscured xmlns:a14="http://schemas.microsoft.com/office/drawing/2010/main"/>
-                      </a:ext>
-                    </a:extLst>
-                  </pic:spPr>
-                </pic:pic>
-              </a:graphicData>
-            </a:graphic>
-          </wp:inline>
-        </w:drawing>
-      </w:r>
+      </w:pPr>
     </w:p>
     <w:p>
       <w:pPr>
@@ -24193,6 +23804,136 @@
         <w:contextualSpacing/>
         <w:jc w:val="both"/>
         <w:rPr>
+          <w:rFonts w:cstheme="minorHAnsi"/>
+          <w:i/>
+          <w:iCs/>
+        </w:rPr>
+      </w:pPr>
+      <w:r>
+        <w:rPr>
+          <w:rFonts w:cstheme="minorHAnsi"/>
+          <w:b/>
+          <w:bCs/>
+        </w:rPr>
+        <w:t xml:space="preserve">Figure 2. </w:t>
+      </w:r>
+      <w:r>
+        <w:rPr>
+          <w:i/>
+          <w:iCs/>
+        </w:rPr>
+        <w:t>Mass-</w:t>
+      </w:r>
+      <w:r>
+        <w:rPr>
+          <w:i/>
+          <w:iCs/>
+        </w:rPr>
+        <w:t>corrected</w:t>
+      </w:r>
+      <w:r>
+        <w:rPr>
+          <w:i/>
+          <w:iCs/>
+        </w:rPr>
+        <w:t xml:space="preserve"> </w:t>
+      </w:r>
+      <w:r>
+        <w:rPr>
+          <w:i/>
+          <w:iCs/>
+        </w:rPr>
+        <w:t xml:space="preserve">maximum consumption rate increases until a maximum is reached, after which it declines steeper than the initial rate of increase. Maximum consumption rates are relative to the average maximum consumption rates within species and temperature is the difference between the experimental temperature and the temperature where maximum consumption peaks (also by species). </w:t>
+      </w:r>
+      <w:r>
+        <w:rPr>
+          <w:i/>
+          <w:iCs/>
+        </w:rPr>
+        <w:t xml:space="preserve">The black line </w:t>
+      </w:r>
+      <w:r>
+        <w:rPr>
+          <w:i/>
+          <w:iCs/>
+        </w:rPr>
+        <w:t>show</w:t>
+      </w:r>
+      <w:r>
+        <w:rPr>
+          <w:i/>
+          <w:iCs/>
+        </w:rPr>
+        <w:t xml:space="preserve">s the </w:t>
+      </w:r>
+      <w:r>
+        <w:rPr>
+          <w:i/>
+          <w:iCs/>
+        </w:rPr>
+        <w:t>posterior median of predictions from the Sharpe-</w:t>
+      </w:r>
+      <w:r>
+        <w:rPr>
+          <w:i/>
+          <w:iCs/>
+        </w:rPr>
+        <w:lastRenderedPageBreak/>
+        <w:t>Schoolfield model</w:t>
+      </w:r>
+      <w:r>
+        <w:rPr>
+          <w:i/>
+          <w:iCs/>
+        </w:rPr>
+        <w:t>. Gray</w:t>
+      </w:r>
+      <w:r>
+        <w:rPr>
+          <w:rFonts w:cstheme="minorHAnsi"/>
+          <w:i/>
+        </w:rPr>
+        <w:t xml:space="preserve"> </w:t>
+      </w:r>
+      <w:r>
+        <w:rPr>
+          <w:rFonts w:cstheme="minorHAnsi"/>
+          <w:i/>
+          <w:iCs/>
+        </w:rPr>
+        <w:t xml:space="preserve">bands </w:t>
+      </w:r>
+      <w:r>
+        <w:rPr>
+          <w:rFonts w:cstheme="minorHAnsi"/>
+          <w:i/>
+          <w:iCs/>
+        </w:rPr>
+        <w:t>correspond to 80% and 95% credible intervals</w:t>
+      </w:r>
+      <w:r>
+        <w:rPr>
+          <w:i/>
+          <w:iCs/>
+        </w:rPr>
+        <w:t>. Colors indicate species.</w:t>
+      </w:r>
+    </w:p>
+    <w:p>
+      <w:pPr>
+        <w:spacing w:line="480" w:lineRule="auto"/>
+        <w:contextualSpacing/>
+        <w:rPr>
+          <w:noProof/>
+        </w:rPr>
+      </w:pPr>
+    </w:p>
+    <w:p>
+      <w:pPr>
+        <w:spacing w:line="480" w:lineRule="auto"/>
+        <w:contextualSpacing/>
+        <w:jc w:val="both"/>
+        <w:rPr>
           <w:rStyle w:val="CommentReference"/>
           <w:sz w:val="22"/>
           <w:szCs w:val="22"/>
@@ -24562,178 +24303,6 @@
           <w:szCs w:val="22"/>
         </w:rPr>
       </w:pPr>
-    </w:p>
-    <w:p>
-      <w:pPr>
-        <w:spacing w:line="480" w:lineRule="auto"/>
-        <w:contextualSpacing/>
-        <w:jc w:val="both"/>
-        <w:rPr>
-          <w:rStyle w:val="CommentReference"/>
-          <w:sz w:val="22"/>
-          <w:szCs w:val="22"/>
-        </w:rPr>
-      </w:pPr>
-    </w:p>
-    <w:p>
-      <w:pPr>
-        <w:spacing w:line="480" w:lineRule="auto"/>
-        <w:contextualSpacing/>
-        <w:jc w:val="both"/>
-        <w:rPr>
-          <w:rStyle w:val="CommentReference"/>
-          <w:sz w:val="22"/>
-          <w:szCs w:val="22"/>
-        </w:rPr>
-      </w:pPr>
-    </w:p>
-    <w:p>
-      <w:pPr>
-        <w:spacing w:line="480" w:lineRule="auto"/>
-        <w:contextualSpacing/>
-        <w:jc w:val="both"/>
-        <w:rPr>
-          <w:rStyle w:val="CommentReference"/>
-          <w:sz w:val="22"/>
-          <w:szCs w:val="22"/>
-        </w:rPr>
-      </w:pPr>
-    </w:p>
-    <w:p>
-      <w:pPr>
-        <w:spacing w:line="480" w:lineRule="auto"/>
-        <w:contextualSpacing/>
-        <w:jc w:val="both"/>
-        <w:rPr>
-          <w:rStyle w:val="CommentReference"/>
-          <w:sz w:val="22"/>
-          <w:szCs w:val="22"/>
-        </w:rPr>
-      </w:pPr>
-    </w:p>
-    <w:p>
-      <w:pPr>
-        <w:spacing w:line="480" w:lineRule="auto"/>
-        <w:contextualSpacing/>
-        <w:jc w:val="both"/>
-        <w:rPr>
-          <w:rStyle w:val="CommentReference"/>
-          <w:sz w:val="22"/>
-          <w:szCs w:val="22"/>
-        </w:rPr>
-      </w:pPr>
-    </w:p>
-    <w:p>
-      <w:pPr>
-        <w:spacing w:line="480" w:lineRule="auto"/>
-        <w:contextualSpacing/>
-        <w:jc w:val="both"/>
-        <w:rPr>
-          <w:rStyle w:val="CommentReference"/>
-          <w:sz w:val="22"/>
-          <w:szCs w:val="22"/>
-        </w:rPr>
-      </w:pPr>
-    </w:p>
-    <w:p>
-      <w:pPr>
-        <w:spacing w:line="480" w:lineRule="auto"/>
-        <w:contextualSpacing/>
-        <w:jc w:val="both"/>
-        <w:rPr>
-          <w:rStyle w:val="CommentReference"/>
-          <w:sz w:val="22"/>
-          <w:szCs w:val="22"/>
-        </w:rPr>
-      </w:pPr>
-    </w:p>
-    <w:p>
-      <w:pPr>
-        <w:spacing w:line="480" w:lineRule="auto"/>
-        <w:contextualSpacing/>
-        <w:jc w:val="both"/>
-        <w:rPr>
-          <w:rStyle w:val="CommentReference"/>
-          <w:sz w:val="22"/>
-          <w:szCs w:val="22"/>
-        </w:rPr>
-      </w:pPr>
-    </w:p>
-    <w:p>
-      <w:pPr>
-        <w:spacing w:line="480" w:lineRule="auto"/>
-        <w:contextualSpacing/>
-        <w:jc w:val="both"/>
-        <w:rPr>
-          <w:rStyle w:val="CommentReference"/>
-          <w:sz w:val="22"/>
-          <w:szCs w:val="22"/>
-        </w:rPr>
-      </w:pPr>
-    </w:p>
-    <w:p>
-      <w:pPr>
-        <w:spacing w:line="480" w:lineRule="auto"/>
-        <w:contextualSpacing/>
-        <w:jc w:val="center"/>
-      </w:pPr>
-      <w:r>
-        <w:rPr>
-          <w:rFonts w:cstheme="minorHAnsi"/>
-          <w:bCs/>
-          <w:noProof/>
-          <w:lang w:val="sv-SE" w:eastAsia="sv-SE"/>
-        </w:rPr>
-        <w:lastRenderedPageBreak/>
-        <w:drawing>
-          <wp:inline distT="0" distB="0" distL="0" distR="0" wp14:anchorId="40D334FC" wp14:editId="01A47900">
-            <wp:extent cx="3856580" cy="3041650"/>
-            <wp:effectExtent l="0" t="0" r="4445" b="0"/>
-            <wp:docPr id="2" name="Picture 2" descr="Chart, scatter chart&#10;&#10;Description automatically generated"/>
-            <wp:cNvGraphicFramePr>
-              <a:graphicFrameLocks xmlns:a="http://schemas.openxmlformats.org/drawingml/2006/main" noChangeAspect="1"/>
-            </wp:cNvGraphicFramePr>
-            <a:graphic xmlns:a="http://schemas.openxmlformats.org/drawingml/2006/main">
-              <a:graphicData uri="http://schemas.openxmlformats.org/drawingml/2006/picture">
-                <pic:pic xmlns:pic="http://schemas.openxmlformats.org/drawingml/2006/picture">
-                  <pic:nvPicPr>
-                    <pic:cNvPr id="2" name="Picture 2" descr="Chart, scatter chart&#10;&#10;Description automatically generated"/>
-                    <pic:cNvPicPr/>
-                  </pic:nvPicPr>
-                  <pic:blipFill rotWithShape="1">
-                    <a:blip r:embed="rId12" cstate="print">
-                      <a:extLst>
-                        <a:ext uri="{28A0092B-C50C-407E-A947-70E740481C1C}">
-                          <a14:useLocalDpi xmlns:a14="http://schemas.microsoft.com/office/drawing/2010/main" val="0"/>
-                        </a:ext>
-                      </a:extLst>
-                    </a:blip>
-                    <a:srcRect l="1160" t="11135" b="10911"/>
-                    <a:stretch/>
-                  </pic:blipFill>
-                  <pic:spPr bwMode="auto">
-                    <a:xfrm>
-                      <a:off x="0" y="0"/>
-                      <a:ext cx="3871806" cy="3053659"/>
-                    </a:xfrm>
-                    <a:prstGeom prst="rect">
-                      <a:avLst/>
-                    </a:prstGeom>
-                    <a:ln>
-                      <a:noFill/>
-                    </a:ln>
-                    <a:extLst>
-                      <a:ext uri="{53640926-AAD7-44D8-BBD7-CCE9431645EC}">
-                        <a14:shadowObscured xmlns:a14="http://schemas.microsoft.com/office/drawing/2010/main"/>
-                      </a:ext>
-                    </a:extLst>
-                  </pic:spPr>
-                </pic:pic>
-              </a:graphicData>
-            </a:graphic>
-          </wp:inline>
-        </w:drawing>
-      </w:r>
     </w:p>
     <w:p>
       <w:pPr>

</xml_diff>